<commit_message>
Thêm DFD nhà cung cấp
</commit_message>
<xml_diff>
--- a/MyTask/DFDNhacungcap.docx
+++ b/MyTask/DFDNhacungcap.docx
@@ -4,10 +4,21 @@
   <w:body>
     <w:p>
       <w:pPr>
+        <w:jc w:val="center"/>
         <w:rPr>
           <w:noProof/>
+          <w:sz w:val="48"/>
+          <w:szCs w:val="48"/>
         </w:rPr>
       </w:pPr>
+      <w:r>
+        <w:rPr>
+          <w:noProof/>
+          <w:sz w:val="48"/>
+          <w:szCs w:val="48"/>
+        </w:rPr>
+        <w:t>Quản lý nhà cung cấp</w:t>
+      </w:r>
     </w:p>
     <w:p>
       <w:pPr>
@@ -17,42 +28,39 @@
           <w:szCs w:val="36"/>
         </w:rPr>
       </w:pPr>
-      <w:r>
+    </w:p>
+    <w:p>
+      <w:pPr>
         <w:rPr>
           <w:noProof/>
           <w:sz w:val="36"/>
           <w:szCs w:val="36"/>
         </w:rPr>
-        <w:t xml:space="preserve">DFD mức 1 </w:t>
-      </w:r>
-    </w:p>
-    <w:p>
-      <w:pPr>
+      </w:pPr>
+      <w:r>
         <w:rPr>
           <w:noProof/>
           <w:sz w:val="36"/>
           <w:szCs w:val="36"/>
         </w:rPr>
-      </w:pPr>
-      <w:r>
-        <w:rPr>
+        <w:t xml:space="preserve">DFD mức 1 </w:t>
+      </w:r>
+    </w:p>
+    <w:p>
+      <w:r>
+        <w:rPr>
+          <w:rFonts w:ascii="Arial" w:hAnsi="Arial" w:cs="Arial"/>
           <w:noProof/>
-          <w:sz w:val="36"/>
-          <w:szCs w:val="36"/>
-        </w:rPr>
-        <w:t>Quản lý nhà cung cấp</w:t>
-      </w:r>
-    </w:p>
-    <w:p>
-      <w:r>
-        <w:rPr>
-          <w:noProof/>
+          <w:color w:val="000000"/>
+          <w:sz w:val="30"/>
+          <w:szCs w:val="30"/>
+          <w:bdr w:val="none" w:sz="0" w:space="0" w:color="auto" w:frame="1"/>
         </w:rPr>
         <w:drawing>
-          <wp:inline distT="0" distB="0" distL="0" distR="0" wp14:anchorId="65BB33D0" wp14:editId="59BF952B">
-            <wp:extent cx="5553075" cy="5981700"/>
-            <wp:effectExtent l="0" t="0" r="9525" b="0"/>
-            <wp:docPr id="1" name="Picture 1"/>
+          <wp:inline distT="0" distB="0" distL="0" distR="0" wp14:anchorId="01BD7655" wp14:editId="090A1247">
+            <wp:extent cx="5943600" cy="6278880"/>
+            <wp:effectExtent l="0" t="0" r="0" b="7620"/>
+            <wp:docPr id="3" name="Picture 3"/>
             <wp:cNvGraphicFramePr>
               <a:graphicFrameLocks xmlns:a="http://schemas.openxmlformats.org/drawingml/2006/main" noChangeAspect="1"/>
             </wp:cNvGraphicFramePr>
@@ -60,23 +68,36 @@
               <a:graphicData uri="http://schemas.openxmlformats.org/drawingml/2006/picture">
                 <pic:pic xmlns:pic="http://schemas.openxmlformats.org/drawingml/2006/picture">
                   <pic:nvPicPr>
-                    <pic:cNvPr id="1" name=""/>
-                    <pic:cNvPicPr/>
+                    <pic:cNvPr id="0" name="Picture 1"/>
+                    <pic:cNvPicPr>
+                      <a:picLocks noChangeAspect="1" noChangeArrowheads="1"/>
+                    </pic:cNvPicPr>
                   </pic:nvPicPr>
                   <pic:blipFill>
-                    <a:blip r:embed="rId4"/>
+                    <a:blip r:embed="rId4">
+                      <a:extLst>
+                        <a:ext uri="{28A0092B-C50C-407E-A947-70E740481C1C}">
+                          <a14:useLocalDpi xmlns:a14="http://schemas.microsoft.com/office/drawing/2010/main" val="0"/>
+                        </a:ext>
+                      </a:extLst>
+                    </a:blip>
+                    <a:srcRect/>
                     <a:stretch>
                       <a:fillRect/>
                     </a:stretch>
                   </pic:blipFill>
-                  <pic:spPr>
+                  <pic:spPr bwMode="auto">
                     <a:xfrm>
                       <a:off x="0" y="0"/>
-                      <a:ext cx="5553075" cy="5981700"/>
+                      <a:ext cx="5943600" cy="6278880"/>
                     </a:xfrm>
                     <a:prstGeom prst="rect">
                       <a:avLst/>
                     </a:prstGeom>
+                    <a:noFill/>
+                    <a:ln>
+                      <a:noFill/>
+                    </a:ln>
                   </pic:spPr>
                 </pic:pic>
               </a:graphicData>
@@ -90,8 +111,17 @@
     <w:p/>
     <w:p/>
     <w:p>
-      <w:r>
-        <w:lastRenderedPageBreak/>
+      <w:pPr>
+        <w:rPr>
+          <w:sz w:val="36"/>
+          <w:szCs w:val="36"/>
+        </w:rPr>
+      </w:pPr>
+      <w:r>
+        <w:rPr>
+          <w:sz w:val="36"/>
+          <w:szCs w:val="36"/>
+        </w:rPr>
         <w:t>DFD tổng quát</w:t>
       </w:r>
     </w:p>
@@ -244,17 +274,7 @@
           <w:szCs w:val="28"/>
           <w:lang w:val="en-US"/>
         </w:rPr>
-        <w:t xml:space="preserve"> </w:t>
-      </w:r>
-      <w:r>
-        <w:rPr>
-          <w:rFonts w:ascii="Calibri" w:hAnsi="Calibri" w:cs="Calibri"/>
-          <w:color w:val="000000"/>
-          <w:sz w:val="28"/>
-          <w:szCs w:val="28"/>
-          <w:lang w:val="en-US"/>
-        </w:rPr>
-        <w:t>(dựa vào biểu mẫu)</w:t>
+        <w:t xml:space="preserve"> (dựa vào biểu mẫu)</w:t>
       </w:r>
     </w:p>
     <w:p>
@@ -532,6 +552,7 @@
     <w:lsdException w:name="HTML Sample" w:semiHidden="1" w:unhideWhenUsed="1"/>
     <w:lsdException w:name="HTML Typewriter" w:semiHidden="1" w:unhideWhenUsed="1"/>
     <w:lsdException w:name="HTML Variable" w:semiHidden="1" w:unhideWhenUsed="1"/>
+    <w:lsdException w:name="Normal Table" w:semiHidden="1" w:unhideWhenUsed="1"/>
     <w:lsdException w:name="annotation subject" w:semiHidden="1" w:unhideWhenUsed="1"/>
     <w:lsdException w:name="No List" w:semiHidden="1" w:unhideWhenUsed="1"/>
     <w:lsdException w:name="Outline List 1" w:semiHidden="1" w:unhideWhenUsed="1"/>
@@ -578,8 +599,10 @@
     <w:lsdException w:name="Table Subtle 2" w:semiHidden="1" w:unhideWhenUsed="1"/>
     <w:lsdException w:name="Table Web 1" w:semiHidden="1" w:unhideWhenUsed="1"/>
     <w:lsdException w:name="Table Web 2" w:semiHidden="1" w:unhideWhenUsed="1"/>
+    <w:lsdException w:name="Table Web 3" w:semiHidden="1" w:unhideWhenUsed="1"/>
     <w:lsdException w:name="Balloon Text" w:semiHidden="1" w:unhideWhenUsed="1"/>
     <w:lsdException w:name="Table Grid" w:uiPriority="39"/>
+    <w:lsdException w:name="Table Theme" w:semiHidden="1" w:unhideWhenUsed="1"/>
     <w:lsdException w:name="Placeholder Text" w:semiHidden="1"/>
     <w:lsdException w:name="No Spacing" w:uiPriority="1" w:qFormat="1"/>
     <w:lsdException w:name="Light Shading" w:uiPriority="60"/>

</xml_diff>